<commit_message>
fix(docs|templates): replace task final
</commit_message>
<xml_diff>
--- a/public/docs/templates/task_final_template.docx
+++ b/public/docs/templates/task_final_template.docx
@@ -419,17 +419,7 @@
           <w:sz w:val="28"/>
           <w:szCs w:val="28"/>
         </w:rPr>
-        <w:t>проведения финального этапа</w:t>
-      </w:r>
-      <w:bookmarkStart w:id="0" w:name="_GoBack"/>
-      <w:bookmarkEnd w:id="0"/>
-      <w:r>
-        <w:rPr>
-          <w:color w:val="000000"/>
-          <w:sz w:val="28"/>
-          <w:szCs w:val="28"/>
-        </w:rPr>
-        <w:t>:</w:t>
+        <w:t>проведения финального этапа:</w:t>
       </w:r>
     </w:p>
     <w:p>
@@ -489,43 +479,8 @@
           <w:szCs w:val="28"/>
         </w:rPr>
       </w:pPr>
-      <w:r>
-        <w:rPr>
-          <w:color w:val="000000"/>
-          <w:sz w:val="28"/>
-          <w:szCs w:val="28"/>
-        </w:rPr>
-        <w:t>Формат/требования к сдаче выполненного задания</w:t>
-      </w:r>
-      <w:r>
-        <w:rPr>
-          <w:color w:val="000000"/>
-          <w:sz w:val="28"/>
-          <w:szCs w:val="28"/>
-        </w:rPr>
-        <w:t>:</w:t>
-      </w:r>
-      <w:r>
-        <w:rPr>
-          <w:color w:val="000000"/>
-          <w:sz w:val="28"/>
-          <w:szCs w:val="28"/>
-        </w:rPr>
-        <w:t xml:space="preserve"> </w:t>
-      </w:r>
-    </w:p>
-    <w:p>
-      <w:pPr>
-        <w:pStyle w:val="af6"/>
-        <w:spacing w:before="0" w:beforeAutospacing="0" w:after="0" w:afterAutospacing="0" w:line="360" w:lineRule="auto"/>
-        <w:ind w:left="284" w:right="565" w:firstLine="426"/>
-        <w:jc w:val="both"/>
-        <w:rPr>
-          <w:color w:val="000000"/>
-          <w:sz w:val="28"/>
-          <w:szCs w:val="28"/>
-        </w:rPr>
-      </w:pPr>
+      <w:bookmarkStart w:id="0" w:name="_GoBack"/>
+      <w:bookmarkEnd w:id="0"/>
       <w:r>
         <w:rPr>
           <w:color w:val="000000"/>
@@ -1240,7 +1195,7 @@
               </wp:inline>
             </w:drawing>
           </mc:Choice>
-          <mc:Fallback xmlns:w16sdtdh="http://schemas.microsoft.com/office/word/2020/wordml/sdtdatahash" xmlns:w16="http://schemas.microsoft.com/office/word/2018/wordml" xmlns:w16cid="http://schemas.microsoft.com/office/word/2016/wordml/cid" xmlns:w16cex="http://schemas.microsoft.com/office/word/2018/wordml/cex" xmlns:am3d="http://schemas.microsoft.com/office/drawing/2017/model3d" xmlns:aink="http://schemas.microsoft.com/office/drawing/2016/ink" xmlns:cx8="http://schemas.microsoft.com/office/drawing/2016/5/14/chartex" xmlns:cx7="http://schemas.microsoft.com/office/drawing/2016/5/13/chartex" xmlns:cx6="http://schemas.microsoft.com/office/drawing/2016/5/12/chartex" xmlns:cx5="http://schemas.microsoft.com/office/drawing/2016/5/11/chartex" xmlns:cx4="http://schemas.microsoft.com/office/drawing/2016/5/10/chartex" xmlns:cx3="http://schemas.microsoft.com/office/drawing/2016/5/9/chartex" xmlns:cx2="http://schemas.microsoft.com/office/drawing/2015/10/21/chartex">
+          <mc:Fallback xmlns:cx2="http://schemas.microsoft.com/office/drawing/2015/10/21/chartex" xmlns:cx3="http://schemas.microsoft.com/office/drawing/2016/5/9/chartex" xmlns:cx4="http://schemas.microsoft.com/office/drawing/2016/5/10/chartex" xmlns:cx5="http://schemas.microsoft.com/office/drawing/2016/5/11/chartex" xmlns:cx6="http://schemas.microsoft.com/office/drawing/2016/5/12/chartex" xmlns:cx7="http://schemas.microsoft.com/office/drawing/2016/5/13/chartex" xmlns:cx8="http://schemas.microsoft.com/office/drawing/2016/5/14/chartex" xmlns:aink="http://schemas.microsoft.com/office/drawing/2016/ink" xmlns:am3d="http://schemas.microsoft.com/office/drawing/2017/model3d" xmlns:w16cex="http://schemas.microsoft.com/office/word/2018/wordml/cex" xmlns:w16cid="http://schemas.microsoft.com/office/word/2016/wordml/cid" xmlns:w16="http://schemas.microsoft.com/office/word/2018/wordml" xmlns:w16sdtdh="http://schemas.microsoft.com/office/word/2020/wordml/sdtdatahash">
             <w:pict>
               <v:rect w14:anchorId="62A8DEA9" id="Прямоугольник 3" o:spid="_x0000_s1026" alt="Picture background" style="width:24pt;height:24pt;visibility:visible;mso-wrap-style:square;mso-left-percent:-10001;mso-top-percent:-10001;mso-position-horizontal:absolute;mso-position-horizontal-relative:char;mso-position-vertical:absolute;mso-position-vertical-relative:line;mso-left-percent:-10001;mso-top-percent:-10001;v-text-anchor:top" o:gfxdata="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" filled="f" stroked="f">
                 <o:lock v:ext="edit" aspectratio="t"/>
@@ -1369,7 +1324,7 @@
             </wp:anchor>
           </w:drawing>
         </mc:Choice>
-        <mc:Fallback xmlns:a="http://schemas.openxmlformats.org/drawingml/2006/main" xmlns:w16sdtdh="http://schemas.microsoft.com/office/word/2020/wordml/sdtdatahash" xmlns:w16="http://schemas.microsoft.com/office/word/2018/wordml" xmlns:w16cid="http://schemas.microsoft.com/office/word/2016/wordml/cid" xmlns:w16cex="http://schemas.microsoft.com/office/word/2018/wordml/cex" xmlns:am3d="http://schemas.microsoft.com/office/drawing/2017/model3d" xmlns:aink="http://schemas.microsoft.com/office/drawing/2016/ink" xmlns:cx8="http://schemas.microsoft.com/office/drawing/2016/5/14/chartex" xmlns:cx7="http://schemas.microsoft.com/office/drawing/2016/5/13/chartex" xmlns:cx6="http://schemas.microsoft.com/office/drawing/2016/5/12/chartex" xmlns:cx5="http://schemas.microsoft.com/office/drawing/2016/5/11/chartex" xmlns:cx4="http://schemas.microsoft.com/office/drawing/2016/5/10/chartex" xmlns:cx3="http://schemas.microsoft.com/office/drawing/2016/5/9/chartex" xmlns:cx2="http://schemas.microsoft.com/office/drawing/2015/10/21/chartex">
+        <mc:Fallback xmlns:cx2="http://schemas.microsoft.com/office/drawing/2015/10/21/chartex" xmlns:cx3="http://schemas.microsoft.com/office/drawing/2016/5/9/chartex" xmlns:cx4="http://schemas.microsoft.com/office/drawing/2016/5/10/chartex" xmlns:cx5="http://schemas.microsoft.com/office/drawing/2016/5/11/chartex" xmlns:cx6="http://schemas.microsoft.com/office/drawing/2016/5/12/chartex" xmlns:cx7="http://schemas.microsoft.com/office/drawing/2016/5/13/chartex" xmlns:cx8="http://schemas.microsoft.com/office/drawing/2016/5/14/chartex" xmlns:aink="http://schemas.microsoft.com/office/drawing/2016/ink" xmlns:am3d="http://schemas.microsoft.com/office/drawing/2017/model3d" xmlns:w16cex="http://schemas.microsoft.com/office/word/2018/wordml/cex" xmlns:w16cid="http://schemas.microsoft.com/office/word/2016/wordml/cid" xmlns:w16="http://schemas.microsoft.com/office/word/2018/wordml" xmlns:w16sdtdh="http://schemas.microsoft.com/office/word/2020/wordml/sdtdatahash" xmlns:a="http://schemas.openxmlformats.org/drawingml/2006/main">
           <w:pict>
             <v:shapetype type="#_x0000_t75" o:spt="75" coordsize="21600,21600" o:preferrelative="t" path="m@4@5l@4@11@9@11@9@5xe">
               <v:formulas>
@@ -1447,7 +1402,7 @@
             </wp:anchor>
           </w:drawing>
         </mc:Choice>
-        <mc:Fallback xmlns:a="http://schemas.openxmlformats.org/drawingml/2006/main" xmlns:w16sdtdh="http://schemas.microsoft.com/office/word/2020/wordml/sdtdatahash" xmlns:w16="http://schemas.microsoft.com/office/word/2018/wordml" xmlns:w16cid="http://schemas.microsoft.com/office/word/2016/wordml/cid" xmlns:w16cex="http://schemas.microsoft.com/office/word/2018/wordml/cex" xmlns:am3d="http://schemas.microsoft.com/office/drawing/2017/model3d" xmlns:aink="http://schemas.microsoft.com/office/drawing/2016/ink" xmlns:cx8="http://schemas.microsoft.com/office/drawing/2016/5/14/chartex" xmlns:cx7="http://schemas.microsoft.com/office/drawing/2016/5/13/chartex" xmlns:cx6="http://schemas.microsoft.com/office/drawing/2016/5/12/chartex" xmlns:cx5="http://schemas.microsoft.com/office/drawing/2016/5/11/chartex" xmlns:cx4="http://schemas.microsoft.com/office/drawing/2016/5/10/chartex" xmlns:cx3="http://schemas.microsoft.com/office/drawing/2016/5/9/chartex" xmlns:cx2="http://schemas.microsoft.com/office/drawing/2015/10/21/chartex">
+        <mc:Fallback xmlns:cx2="http://schemas.microsoft.com/office/drawing/2015/10/21/chartex" xmlns:cx3="http://schemas.microsoft.com/office/drawing/2016/5/9/chartex" xmlns:cx4="http://schemas.microsoft.com/office/drawing/2016/5/10/chartex" xmlns:cx5="http://schemas.microsoft.com/office/drawing/2016/5/11/chartex" xmlns:cx6="http://schemas.microsoft.com/office/drawing/2016/5/12/chartex" xmlns:cx7="http://schemas.microsoft.com/office/drawing/2016/5/13/chartex" xmlns:cx8="http://schemas.microsoft.com/office/drawing/2016/5/14/chartex" xmlns:aink="http://schemas.microsoft.com/office/drawing/2016/ink" xmlns:am3d="http://schemas.microsoft.com/office/drawing/2017/model3d" xmlns:w16cex="http://schemas.microsoft.com/office/word/2018/wordml/cex" xmlns:w16cid="http://schemas.microsoft.com/office/word/2016/wordml/cid" xmlns:w16="http://schemas.microsoft.com/office/word/2018/wordml" xmlns:w16sdtdh="http://schemas.microsoft.com/office/word/2020/wordml/sdtdatahash" xmlns:a="http://schemas.openxmlformats.org/drawingml/2006/main">
           <w:pict>
             <v:shapetype type="#_x0000_t75" o:spt="75" coordsize="21600,21600" o:preferrelative="t" path="m@4@5l@4@11@9@11@9@5xe">
               <v:formulas>

</xml_diff>